<commit_message>
Added some minor changes for the word file in CirrculaCourses folder
</commit_message>
<xml_diff>
--- a/Phase1 Deliverables/CurriculaCourses Bugs/CurriculaCourses Bugs.docx
+++ b/Phase1 Deliverables/CurriculaCourses Bugs/CurriculaCourses Bugs.docx
@@ -12,6 +12,7 @@
           <w:szCs w:val="44"/>
         </w:rPr>
       </w:pPr>
+      <w:proofErr w:type="spellStart"/>
       <w:r>
         <w:rPr>
           <w:b/>
@@ -19,7 +20,17 @@
           <w:sz w:val="44"/>
           <w:szCs w:val="44"/>
         </w:rPr>
-        <w:t>CurriculaCourses Bugs</w:t>
+        <w:t>CurriculaCourses</w:t>
+      </w:r>
+      <w:proofErr w:type="spellEnd"/>
+      <w:r>
+        <w:rPr>
+          <w:b/>
+          <w:bCs/>
+          <w:sz w:val="44"/>
+          <w:szCs w:val="44"/>
+        </w:rPr>
+        <w:t xml:space="preserve"> Bugs</w:t>
       </w:r>
     </w:p>
     <w:p>
@@ -116,132 +127,262 @@
           <w:b/>
           <w:bCs/>
           <w:color w:val="44546A" w:themeColor="text2"/>
-          <w:sz w:val="4"/>
-          <w:szCs w:val="4"/>
-        </w:rPr>
-      </w:pPr>
-    </w:p>
-    <w:p>
-      <w:pPr>
-        <w:spacing w:line="276" w:lineRule="auto"/>
-        <w:jc w:val="both"/>
-        <w:rPr>
-          <w:color w:val="1F4E79" w:themeColor="accent5" w:themeShade="80"/>
-          <w:sz w:val="40"/>
-          <w:szCs w:val="40"/>
-        </w:rPr>
-      </w:pPr>
-      <w:r>
-        <w:rPr>
-          <w:color w:val="1F4E79" w:themeColor="accent5" w:themeShade="80"/>
-          <w:sz w:val="40"/>
-          <w:szCs w:val="40"/>
-        </w:rPr>
-        <w:t xml:space="preserve">After running the sonar scanner analysis on that </w:t>
-      </w:r>
-      <w:r>
-        <w:rPr>
-          <w:color w:val="1F4E79" w:themeColor="accent5" w:themeShade="80"/>
-          <w:sz w:val="40"/>
-          <w:szCs w:val="40"/>
-        </w:rPr>
-        <w:t>java file</w:t>
-      </w:r>
-    </w:p>
-    <w:p>
-      <w:pPr>
-        <w:spacing w:line="276" w:lineRule="auto"/>
-        <w:jc w:val="both"/>
-        <w:rPr>
-          <w:color w:val="1F4E79" w:themeColor="accent5" w:themeShade="80"/>
-          <w:sz w:val="2"/>
-          <w:szCs w:val="2"/>
-        </w:rPr>
-      </w:pPr>
-    </w:p>
-    <w:p>
-      <w:pPr>
-        <w:spacing w:line="276" w:lineRule="auto"/>
-        <w:jc w:val="both"/>
-        <w:rPr>
-          <w:color w:val="1F4E79" w:themeColor="accent5" w:themeShade="80"/>
-          <w:sz w:val="36"/>
-          <w:szCs w:val="36"/>
-          <w:u w:val="single"/>
-        </w:rPr>
-      </w:pPr>
-      <w:r>
-        <w:rPr>
-          <w:color w:val="1F4E79" w:themeColor="accent5" w:themeShade="80"/>
-          <w:sz w:val="36"/>
-          <w:szCs w:val="36"/>
-          <w:u w:val="single"/>
-        </w:rPr>
-        <w:t>On line 1189 :</w:t>
-      </w:r>
-      <w:r>
-        <w:rPr>
-          <w:color w:val="1F4E79" w:themeColor="accent5" w:themeShade="80"/>
-          <w:sz w:val="36"/>
-          <w:szCs w:val="36"/>
-          <w:u w:val="single"/>
-        </w:rPr>
-        <w:t xml:space="preserve">  </w:t>
-      </w:r>
-    </w:p>
-    <w:p>
-      <w:pPr>
-        <w:spacing w:line="276" w:lineRule="auto"/>
-        <w:jc w:val="both"/>
-        <w:rPr>
-          <w:color w:val="1F4E79" w:themeColor="accent5" w:themeShade="80"/>
-          <w:sz w:val="18"/>
-          <w:szCs w:val="18"/>
-          <w:u w:val="single"/>
-        </w:rPr>
-      </w:pPr>
-    </w:p>
-    <w:p>
-      <w:pPr>
-        <w:spacing w:line="276" w:lineRule="auto"/>
-        <w:jc w:val="both"/>
-        <w:rPr>
-          <w:color w:val="1F4E79" w:themeColor="accent5" w:themeShade="80"/>
-          <w:sz w:val="28"/>
-          <w:szCs w:val="28"/>
-        </w:rPr>
-      </w:pPr>
-      <w:r>
-        <w:rPr>
-          <w:b/>
-          <w:bCs/>
-          <w:color w:val="1F4E79" w:themeColor="accent5" w:themeShade="80"/>
-          <w:sz w:val="28"/>
-          <w:szCs w:val="28"/>
-        </w:rPr>
-        <w:t>Bug ID on Bugzilla</w:t>
-      </w:r>
-      <w:r>
-        <w:rPr>
-          <w:color w:val="1F4E79" w:themeColor="accent5" w:themeShade="80"/>
-          <w:sz w:val="28"/>
-          <w:szCs w:val="28"/>
-        </w:rPr>
-        <w:t xml:space="preserve"> -&gt;</w:t>
-      </w:r>
-      <w:r>
-        <w:rPr>
-          <w:color w:val="1F4E79" w:themeColor="accent5" w:themeShade="80"/>
-          <w:sz w:val="28"/>
-          <w:szCs w:val="28"/>
-        </w:rPr>
-        <w:t xml:space="preserve"> </w:t>
-      </w:r>
+          <w:sz w:val="32"/>
+          <w:szCs w:val="32"/>
+        </w:rPr>
+      </w:pPr>
+      <w:r>
+        <w:rPr>
+          <w:b/>
+          <w:bCs/>
+          <w:noProof/>
+          <w:color w:val="44546A" w:themeColor="text2"/>
+          <w:sz w:val="32"/>
+          <w:szCs w:val="32"/>
+        </w:rPr>
+        <mc:AlternateContent>
+          <mc:Choice Requires="wps">
+            <w:drawing>
+              <wp:anchor distT="0" distB="0" distL="114300" distR="114300" simplePos="0" relativeHeight="251659264" behindDoc="0" locked="0" layoutInCell="1" allowOverlap="1" wp14:anchorId="307B8E72" wp14:editId="16326EDE">
+                <wp:simplePos x="0" y="0"/>
+                <wp:positionH relativeFrom="column">
+                  <wp:posOffset>662940</wp:posOffset>
+                </wp:positionH>
+                <wp:positionV relativeFrom="paragraph">
+                  <wp:posOffset>120015</wp:posOffset>
+                </wp:positionV>
+                <wp:extent cx="4351020" cy="7620"/>
+                <wp:effectExtent l="0" t="0" r="30480" b="30480"/>
+                <wp:wrapNone/>
+                <wp:docPr id="886707145" name="Straight Connector 1"/>
+                <wp:cNvGraphicFramePr/>
+                <a:graphic xmlns:a="http://schemas.openxmlformats.org/drawingml/2006/main">
+                  <a:graphicData uri="http://schemas.microsoft.com/office/word/2010/wordprocessingShape">
+                    <wps:wsp>
+                      <wps:cNvCnPr/>
+                      <wps:spPr>
+                        <a:xfrm>
+                          <a:off x="0" y="0"/>
+                          <a:ext cx="4351020" cy="7620"/>
+                        </a:xfrm>
+                        <a:prstGeom prst="line">
+                          <a:avLst/>
+                        </a:prstGeom>
+                      </wps:spPr>
+                      <wps:style>
+                        <a:lnRef idx="1">
+                          <a:schemeClr val="accent1"/>
+                        </a:lnRef>
+                        <a:fillRef idx="0">
+                          <a:schemeClr val="accent1"/>
+                        </a:fillRef>
+                        <a:effectRef idx="0">
+                          <a:schemeClr val="accent1"/>
+                        </a:effectRef>
+                        <a:fontRef idx="minor">
+                          <a:schemeClr val="tx1"/>
+                        </a:fontRef>
+                      </wps:style>
+                      <wps:bodyPr/>
+                    </wps:wsp>
+                  </a:graphicData>
+                </a:graphic>
+              </wp:anchor>
+            </w:drawing>
+          </mc:Choice>
+          <mc:Fallback>
+            <w:pict>
+              <v:line w14:anchorId="7ADAC936" id="Straight Connector 1" o:spid="_x0000_s1026" style="position:absolute;z-index:251659264;visibility:visible;mso-wrap-style:square;mso-wrap-distance-left:9pt;mso-wrap-distance-top:0;mso-wrap-distance-right:9pt;mso-wrap-distance-bottom:0;mso-position-horizontal:absolute;mso-position-horizontal-relative:text;mso-position-vertical:absolute;mso-position-vertical-relative:text" from="52.2pt,9.45pt" to="394.8pt,10.05pt" o:gfxdata="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" strokecolor="#4472c4 [3204]" strokeweight=".5pt">
+                <v:stroke joinstyle="miter"/>
+              </v:line>
+            </w:pict>
+          </mc:Fallback>
+        </mc:AlternateContent>
+      </w:r>
+    </w:p>
+    <w:p>
+      <w:pPr>
+        <w:spacing w:line="276" w:lineRule="auto"/>
+        <w:jc w:val="both"/>
+        <w:rPr>
+          <w:b/>
+          <w:bCs/>
+          <w:color w:val="44546A" w:themeColor="text2"/>
+          <w:sz w:val="32"/>
+          <w:szCs w:val="32"/>
+        </w:rPr>
+      </w:pPr>
+      <w:r>
+        <w:rPr>
+          <w:b/>
+          <w:bCs/>
+          <w:color w:val="2F5496" w:themeColor="accent1" w:themeShade="BF"/>
+          <w:sz w:val="32"/>
+          <w:szCs w:val="32"/>
+        </w:rPr>
+        <w:t>Bugzilla Link for all Bugs reports :</w:t>
+      </w:r>
+    </w:p>
+    <w:p>
+      <w:pPr>
+        <w:spacing w:line="276" w:lineRule="auto"/>
+        <w:jc w:val="both"/>
+        <w:rPr>
+          <w:b/>
+          <w:bCs/>
+          <w:color w:val="8496B0" w:themeColor="text2" w:themeTint="99"/>
+          <w:sz w:val="28"/>
+          <w:szCs w:val="28"/>
+        </w:rPr>
+      </w:pPr>
       <w:hyperlink r:id="rId5" w:history="1">
         <w:r>
           <w:rPr>
             <w:rStyle w:val="Hyperlink"/>
-            <w:color w:val="023160" w:themeColor="hyperlink" w:themeShade="80"/>
+            <w:b/>
+            <w:bCs/>
+            <w:color w:val="8496B0" w:themeColor="text2" w:themeTint="99"/>
+            <w:sz w:val="28"/>
+            <w:szCs w:val="28"/>
+          </w:rPr>
+          <w:t>https://bugzilla.mozilla.org/buglist.cgi?bug_status=__open__&amp;email1=hanaaymanyehia%40gmail.com&amp;emailassigned_to1=1&amp;emailreporter1=1&amp;list_id=16529686</w:t>
+        </w:r>
+      </w:hyperlink>
+    </w:p>
+    <w:p>
+      <w:pPr>
+        <w:spacing w:line="276" w:lineRule="auto"/>
+        <w:jc w:val="both"/>
+        <w:rPr>
+          <w:b/>
+          <w:bCs/>
+          <w:color w:val="8496B0" w:themeColor="text2" w:themeTint="99"/>
+          <w:sz w:val="28"/>
+          <w:szCs w:val="28"/>
+        </w:rPr>
+      </w:pPr>
+    </w:p>
+    <w:p>
+      <w:pPr>
+        <w:spacing w:line="276" w:lineRule="auto"/>
+        <w:jc w:val="both"/>
+        <w:rPr>
+          <w:color w:val="1F4E79" w:themeColor="accent5" w:themeShade="80"/>
+          <w:sz w:val="40"/>
+          <w:szCs w:val="40"/>
+        </w:rPr>
+      </w:pPr>
+      <w:r>
+        <w:rPr>
+          <w:color w:val="1F4E79" w:themeColor="accent5" w:themeShade="80"/>
+          <w:sz w:val="40"/>
+          <w:szCs w:val="40"/>
+        </w:rPr>
+        <w:t xml:space="preserve">After running the sonar scanner analysis on that </w:t>
+      </w:r>
+      <w:r>
+        <w:rPr>
+          <w:color w:val="1F4E79" w:themeColor="accent5" w:themeShade="80"/>
+          <w:sz w:val="40"/>
+          <w:szCs w:val="40"/>
+        </w:rPr>
+        <w:t>java file</w:t>
+      </w:r>
+    </w:p>
+    <w:p>
+      <w:pPr>
+        <w:spacing w:line="276" w:lineRule="auto"/>
+        <w:jc w:val="both"/>
+        <w:rPr>
+          <w:color w:val="1F4E79" w:themeColor="accent5" w:themeShade="80"/>
+          <w:sz w:val="2"/>
+          <w:szCs w:val="2"/>
+        </w:rPr>
+      </w:pPr>
+    </w:p>
+    <w:p>
+      <w:pPr>
+        <w:spacing w:line="276" w:lineRule="auto"/>
+        <w:jc w:val="both"/>
+        <w:rPr>
+          <w:color w:val="1F4E79" w:themeColor="accent5" w:themeShade="80"/>
+          <w:sz w:val="36"/>
+          <w:szCs w:val="36"/>
+          <w:u w:val="single"/>
+        </w:rPr>
+      </w:pPr>
+      <w:r>
+        <w:rPr>
+          <w:color w:val="1F4E79" w:themeColor="accent5" w:themeShade="80"/>
+          <w:sz w:val="36"/>
+          <w:szCs w:val="36"/>
+          <w:u w:val="single"/>
+        </w:rPr>
+        <w:t>On line 1189 :</w:t>
+      </w:r>
+      <w:r>
+        <w:rPr>
+          <w:color w:val="1F4E79" w:themeColor="accent5" w:themeShade="80"/>
+          <w:sz w:val="36"/>
+          <w:szCs w:val="36"/>
+          <w:u w:val="single"/>
+        </w:rPr>
+        <w:t xml:space="preserve">  </w:t>
+      </w:r>
+    </w:p>
+    <w:p>
+      <w:pPr>
+        <w:spacing w:line="276" w:lineRule="auto"/>
+        <w:jc w:val="both"/>
+        <w:rPr>
+          <w:color w:val="1F4E79" w:themeColor="accent5" w:themeShade="80"/>
+          <w:sz w:val="18"/>
+          <w:szCs w:val="18"/>
+          <w:u w:val="single"/>
+        </w:rPr>
+      </w:pPr>
+    </w:p>
+    <w:p>
+      <w:pPr>
+        <w:spacing w:line="276" w:lineRule="auto"/>
+        <w:jc w:val="both"/>
+        <w:rPr>
+          <w:color w:val="1F4E79" w:themeColor="accent5" w:themeShade="80"/>
+          <w:sz w:val="28"/>
+          <w:szCs w:val="28"/>
+        </w:rPr>
+      </w:pPr>
+      <w:r>
+        <w:rPr>
+          <w:b/>
+          <w:bCs/>
+          <w:color w:val="1F4E79" w:themeColor="accent5" w:themeShade="80"/>
+          <w:sz w:val="28"/>
+          <w:szCs w:val="28"/>
+        </w:rPr>
+        <w:t>Bug ID on Bugzilla</w:t>
+      </w:r>
+      <w:r>
+        <w:rPr>
+          <w:color w:val="1F4E79" w:themeColor="accent5" w:themeShade="80"/>
+          <w:sz w:val="28"/>
+          <w:szCs w:val="28"/>
+        </w:rPr>
+        <w:t xml:space="preserve"> -&gt;</w:t>
+      </w:r>
+      <w:r>
+        <w:rPr>
+          <w:color w:val="8496B0" w:themeColor="text2" w:themeTint="99"/>
+          <w:sz w:val="28"/>
+          <w:szCs w:val="28"/>
+        </w:rPr>
+        <w:t xml:space="preserve"> </w:t>
+      </w:r>
+      <w:hyperlink r:id="rId6" w:history="1">
+        <w:r>
+          <w:rPr>
+            <w:rStyle w:val="Hyperlink"/>
+            <w:color w:val="8496B0" w:themeColor="text2" w:themeTint="99"/>
             <w:sz w:val="28"/>
             <w:szCs w:val="28"/>
           </w:rPr>
@@ -627,7 +768,6 @@
           <w:sz w:val="28"/>
           <w:szCs w:val="28"/>
         </w:rPr>
-        <w:lastRenderedPageBreak/>
         <w:t>Similarly, </w:t>
       </w:r>
       <w:r>
@@ -817,7 +957,7 @@
         <w:spacing w:line="276" w:lineRule="auto"/>
         <w:jc w:val="both"/>
         <w:rPr>
-          <w:color w:val="1F4E79" w:themeColor="accent5" w:themeShade="80"/>
+          <w:color w:val="8496B0" w:themeColor="text2" w:themeTint="99"/>
           <w:sz w:val="28"/>
           <w:szCs w:val="28"/>
         </w:rPr>
@@ -840,11 +980,11 @@
         </w:rPr>
         <w:t xml:space="preserve"> -&gt; </w:t>
       </w:r>
-      <w:hyperlink r:id="rId6" w:history="1">
+      <w:hyperlink r:id="rId7" w:history="1">
         <w:r>
           <w:rPr>
             <w:rStyle w:val="Hyperlink"/>
-            <w:color w:val="023160" w:themeColor="hyperlink" w:themeShade="80"/>
+            <w:color w:val="8496B0" w:themeColor="text2" w:themeTint="99"/>
             <w:sz w:val="28"/>
             <w:szCs w:val="28"/>
           </w:rPr>
@@ -1348,7 +1488,17 @@
           <w:sz w:val="28"/>
           <w:szCs w:val="28"/>
         </w:rPr>
-        <w:t> could be returned from </w:t>
+        <w:t xml:space="preserve"> could be returned </w:t>
+      </w:r>
+      <w:r>
+        <w:rPr>
+          <w:rFonts w:asciiTheme="minorHAnsi" w:hAnsiTheme="minorHAnsi" w:cstheme="minorHAnsi"/>
+          <w:color w:val="767171" w:themeColor="background2" w:themeShade="80"/>
+          <w:sz w:val="28"/>
+          <w:szCs w:val="28"/>
+        </w:rPr>
+        <w:lastRenderedPageBreak/>
+        <w:t>from </w:t>
       </w:r>
       <w:r>
         <w:rPr>
@@ -1388,17 +1538,6 @@
         </w:rPr>
         <w:t> on values returned from these methods is similarly ill-advised.</w:t>
       </w:r>
-    </w:p>
-    <w:p>
-      <w:pPr>
-        <w:spacing w:line="276" w:lineRule="auto"/>
-        <w:jc w:val="both"/>
-        <w:rPr>
-          <w:color w:val="1F4E79" w:themeColor="accent5" w:themeShade="80"/>
-          <w:sz w:val="32"/>
-          <w:szCs w:val="32"/>
-        </w:rPr>
-      </w:pPr>
     </w:p>
     <w:p>
       <w:pPr>
@@ -1423,18 +1562,15 @@
           <w:u w:val="single"/>
         </w:rPr>
       </w:pPr>
-    </w:p>
-    <w:p>
-      <w:pPr>
-        <w:spacing w:line="276" w:lineRule="auto"/>
-        <w:jc w:val="both"/>
+      <w:r>
         <w:rPr>
           <w:color w:val="1F4E79" w:themeColor="accent5" w:themeShade="80"/>
           <w:sz w:val="36"/>
           <w:szCs w:val="36"/>
           <w:u w:val="single"/>
         </w:rPr>
-      </w:pPr>
+        <w:t>On line 1</w:t>
+      </w:r>
       <w:r>
         <w:rPr>
           <w:color w:val="1F4E79" w:themeColor="accent5" w:themeShade="80"/>
@@ -1442,8 +1578,7 @@
           <w:szCs w:val="36"/>
           <w:u w:val="single"/>
         </w:rPr>
-        <w:lastRenderedPageBreak/>
-        <w:t>On line 1</w:t>
+        <w:t>706</w:t>
       </w:r>
       <w:r>
         <w:rPr>
@@ -1452,28 +1587,19 @@
           <w:szCs w:val="36"/>
           <w:u w:val="single"/>
         </w:rPr>
-        <w:t>706</w:t>
-      </w:r>
-      <w:r>
+        <w:t>:</w:t>
+      </w:r>
+    </w:p>
+    <w:p>
+      <w:pPr>
+        <w:spacing w:line="276" w:lineRule="auto"/>
+        <w:jc w:val="both"/>
         <w:rPr>
           <w:color w:val="1F4E79" w:themeColor="accent5" w:themeShade="80"/>
           <w:sz w:val="36"/>
           <w:szCs w:val="36"/>
           <w:u w:val="single"/>
         </w:rPr>
-        <w:t>:</w:t>
-      </w:r>
-    </w:p>
-    <w:p>
-      <w:pPr>
-        <w:spacing w:line="276" w:lineRule="auto"/>
-        <w:jc w:val="both"/>
-        <w:rPr>
-          <w:color w:val="1F4E79" w:themeColor="accent5" w:themeShade="80"/>
-          <w:sz w:val="36"/>
-          <w:szCs w:val="36"/>
-          <w:u w:val="single"/>
-        </w:rPr>
       </w:pPr>
     </w:p>
     <w:p>
@@ -1504,11 +1630,11 @@
         </w:rPr>
         <w:t xml:space="preserve"> -&gt; </w:t>
       </w:r>
-      <w:hyperlink r:id="rId7" w:history="1">
+      <w:hyperlink r:id="rId8" w:history="1">
         <w:r>
           <w:rPr>
             <w:rStyle w:val="Hyperlink"/>
-            <w:color w:val="023160" w:themeColor="hyperlink" w:themeShade="80"/>
+            <w:color w:val="8496B0" w:themeColor="text2" w:themeTint="99"/>
             <w:sz w:val="28"/>
             <w:szCs w:val="28"/>
           </w:rPr>

</xml_diff>